<commit_message>
Joined two separate motion tables into one for parsing.
</commit_message>
<xml_diff>
--- a/word_dispositions/DISPOSITION-2020-10-29.docx
+++ b/word_dispositions/DISPOSITION-2020-10-29.docx
@@ -1,6 +1,6 @@
 
 <file path=word/document.xml><?xml version="1.0" encoding="utf-8"?>
-<w:document xmlns:wpc="http://schemas.microsoft.com/office/word/2010/wordprocessingCanvas" xmlns:cx="http://schemas.microsoft.com/office/drawing/2014/chartex" xmlns:cx1="http://schemas.microsoft.com/office/drawing/2015/9/8/chartex" xmlns:cx2="http://schemas.microsoft.com/office/drawing/2015/10/21/chartex" xmlns:cx3="http://schemas.microsoft.com/office/drawing/2016/5/9/chartex" xmlns:cx4="http://schemas.microsoft.com/office/drawing/2016/5/10/chartex" xmlns:cx5="http://schemas.microsoft.com/office/drawing/2016/5/11/chartex" xmlns:cx6="http://schemas.microsoft.com/office/drawing/2016/5/12/chartex" xmlns:cx7="http://schemas.microsoft.com/office/drawing/2016/5/13/chartex" xmlns:cx8="http://schemas.microsoft.com/office/drawing/2016/5/14/chartex" xmlns:mc="http://schemas.openxmlformats.org/markup-compatibility/2006" xmlns:aink="http://schemas.microsoft.com/office/drawing/2016/ink" xmlns:am3d="http://schemas.microsoft.com/office/drawing/2017/model3d" xmlns:o="urn:schemas-microsoft-com:office:office" xmlns:r="http://schemas.openxmlformats.org/officeDocument/2006/relationships" xmlns:m="http://schemas.openxmlformats.org/officeDocument/2006/math" xmlns:v="urn:schemas-microsoft-com:vml" xmlns:wp14="http://schemas.microsoft.com/office/word/2010/wordprocessingDrawing" xmlns:wp="http://schemas.openxmlformats.org/drawingml/2006/wordprocessingDrawing" xmlns:w10="urn:schemas-microsoft-com:office:word" xmlns:w="http://schemas.openxmlformats.org/wordprocessingml/2006/main" xmlns:w14="http://schemas.microsoft.com/office/word/2010/wordml" xmlns:w15="http://schemas.microsoft.com/office/word/2012/wordml" xmlns:w16cid="http://schemas.microsoft.com/office/word/2016/wordml/cid" xmlns:w16se="http://schemas.microsoft.com/office/word/2015/wordml/symex" xmlns:wpg="http://schemas.microsoft.com/office/word/2010/wordprocessingGroup" xmlns:wpi="http://schemas.microsoft.com/office/word/2010/wordprocessingInk" xmlns:wne="http://schemas.microsoft.com/office/word/2006/wordml" xmlns:wps="http://schemas.microsoft.com/office/word/2010/wordprocessingShape" mc:Ignorable="w14 w15 w16se w16cid wp14">
+<w:document xmlns:wpc="http://schemas.microsoft.com/office/word/2010/wordprocessingCanvas" xmlns:cx="http://schemas.microsoft.com/office/drawing/2014/chartex" xmlns:cx1="http://schemas.microsoft.com/office/drawing/2015/9/8/chartex" xmlns:cx2="http://schemas.microsoft.com/office/drawing/2015/10/21/chartex" xmlns:cx3="http://schemas.microsoft.com/office/drawing/2016/5/9/chartex" xmlns:cx4="http://schemas.microsoft.com/office/drawing/2016/5/10/chartex" xmlns:cx5="http://schemas.microsoft.com/office/drawing/2016/5/11/chartex" xmlns:cx6="http://schemas.microsoft.com/office/drawing/2016/5/12/chartex" xmlns:cx7="http://schemas.microsoft.com/office/drawing/2016/5/13/chartex" xmlns:cx8="http://schemas.microsoft.com/office/drawing/2016/5/14/chartex" xmlns:mc="http://schemas.openxmlformats.org/markup-compatibility/2006" xmlns:aink="http://schemas.microsoft.com/office/drawing/2016/ink" xmlns:am3d="http://schemas.microsoft.com/office/drawing/2017/model3d" xmlns:o="urn:schemas-microsoft-com:office:office" xmlns:r="http://schemas.openxmlformats.org/officeDocument/2006/relationships" xmlns:m="http://schemas.openxmlformats.org/officeDocument/2006/math" xmlns:v="urn:schemas-microsoft-com:vml" xmlns:wp14="http://schemas.microsoft.com/office/word/2010/wordprocessingDrawing" xmlns:wp="http://schemas.openxmlformats.org/drawingml/2006/wordprocessingDrawing" xmlns:w10="urn:schemas-microsoft-com:office:word" xmlns:w="http://schemas.openxmlformats.org/wordprocessingml/2006/main" xmlns:w14="http://schemas.microsoft.com/office/word/2010/wordml" xmlns:w15="http://schemas.microsoft.com/office/word/2012/wordml" xmlns:w16cex="http://schemas.microsoft.com/office/word/2018/wordml/cex" xmlns:w16cid="http://schemas.microsoft.com/office/word/2016/wordml/cid" xmlns:w16="http://schemas.microsoft.com/office/word/2018/wordml" xmlns:w16se="http://schemas.microsoft.com/office/word/2015/wordml/symex" xmlns:wpg="http://schemas.microsoft.com/office/word/2010/wordprocessingGroup" xmlns:wpi="http://schemas.microsoft.com/office/word/2010/wordprocessingInk" xmlns:wne="http://schemas.microsoft.com/office/word/2006/wordml" xmlns:wps="http://schemas.microsoft.com/office/word/2010/wordprocessingShape" mc:Ignorable="w14 w15 w16se w16cid w16 w16cex wp14">
   <w:body>
     <w:tbl>
       <w:tblPr>
@@ -5143,23 +5143,7 @@
                 <w:rFonts w:ascii="Times New Roman" w:hAnsi="Times New Roman"/>
                 <w:sz w:val="20"/>
               </w:rPr>
-              <w:t xml:space="preserve">the public service </w:t>
-            </w:r>
-            <w:proofErr w:type="gramStart"/>
-            <w:r>
-              <w:rPr>
-                <w:rFonts w:ascii="Times New Roman" w:hAnsi="Times New Roman"/>
-                <w:sz w:val="20"/>
-              </w:rPr>
-              <w:t>develop</w:t>
-            </w:r>
-            <w:proofErr w:type="gramEnd"/>
-            <w:r>
-              <w:rPr>
-                <w:rFonts w:ascii="Times New Roman" w:hAnsi="Times New Roman"/>
-                <w:sz w:val="20"/>
-              </w:rPr>
-              <w:t xml:space="preserve"> a policy for consideration and approval of Council for determining when winter Transit Plus service should be initiated based on a defined metric of "appropriate conditions of our roads and sidewalks based on ice and snow and or other conditions worthy of consideration for safety</w:t>
+              <w:t>the public service develop a policy for consideration and approval of Council for determining when winter Transit Plus service should be initiated based on a defined metric of "appropriate conditions of our roads and sidewalks based on ice and snow and or other conditions worthy of consideration for safety</w:t>
             </w:r>
             <w:r>
               <w:rPr>
@@ -6055,27 +6039,7 @@
                 <w:sz w:val="20"/>
                 <w:lang w:val="en-CA"/>
               </w:rPr>
-              <w:t xml:space="preserve"> Road to </w:t>
-            </w:r>
-            <w:proofErr w:type="spellStart"/>
-            <w:r>
-              <w:rPr>
-                <w:rFonts w:ascii="Times New Roman" w:hAnsi="Times New Roman"/>
-                <w:bCs/>
-                <w:sz w:val="20"/>
-                <w:lang w:val="en-CA"/>
-              </w:rPr>
-              <w:t>Fermor</w:t>
-            </w:r>
-            <w:proofErr w:type="spellEnd"/>
-            <w:r>
-              <w:rPr>
-                <w:rFonts w:ascii="Times New Roman" w:hAnsi="Times New Roman"/>
-                <w:bCs/>
-                <w:sz w:val="20"/>
-                <w:lang w:val="en-CA"/>
-              </w:rPr>
-              <w:t xml:space="preserve"> Avenue.”</w:t>
+              <w:t xml:space="preserve"> Road to Fermor Avenue.”</w:t>
             </w:r>
           </w:p>
           <w:p>
@@ -6117,549 +6081,410 @@
                 <w:sz w:val="20"/>
               </w:rPr>
               <w:t>STANDING POLICY COMMITTEE ON PROPERTY AND DEVELOPMENT, HERITAGE AND DOWNTOWN DEVELOPMENT</w:t>
+            </w:r>
+          </w:p>
+        </w:tc>
+      </w:tr>
+      <w:tr>
+        <w:tc>
+          <w:tcPr>
+            <w:tcW w:w="1355" w:type="dxa"/>
+          </w:tcPr>
+          <w:p>
+            <w:pPr>
+              <w:spacing w:before="60" w:after="60"/>
+              <w:jc w:val="center"/>
+              <w:rPr>
+                <w:rFonts w:ascii="Times New Roman" w:hAnsi="Times New Roman"/>
+                <w:sz w:val="20"/>
+              </w:rPr>
+            </w:pPr>
+            <w:r>
+              <w:rPr>
+                <w:rFonts w:ascii="Times New Roman" w:hAnsi="Times New Roman"/>
+                <w:sz w:val="20"/>
+              </w:rPr>
+              <w:t>5</w:t>
+            </w:r>
+          </w:p>
+        </w:tc>
+        <w:tc>
+          <w:tcPr>
+            <w:tcW w:w="1769" w:type="dxa"/>
+          </w:tcPr>
+          <w:p>
+            <w:pPr>
+              <w:spacing w:before="60" w:after="60"/>
+              <w:jc w:val="center"/>
+              <w:rPr>
+                <w:rFonts w:ascii="Times New Roman" w:hAnsi="Times New Roman"/>
+                <w:sz w:val="20"/>
+              </w:rPr>
+            </w:pPr>
+            <w:r>
+              <w:rPr>
+                <w:rFonts w:ascii="Times New Roman" w:hAnsi="Times New Roman"/>
+                <w:sz w:val="20"/>
+              </w:rPr>
+              <w:t>Eadie/</w:t>
+            </w:r>
+            <w:proofErr w:type="spellStart"/>
+            <w:r>
+              <w:rPr>
+                <w:rFonts w:ascii="Times New Roman" w:hAnsi="Times New Roman"/>
+                <w:sz w:val="20"/>
+              </w:rPr>
+              <w:t>Lukes</w:t>
+            </w:r>
+            <w:proofErr w:type="spellEnd"/>
+          </w:p>
+        </w:tc>
+        <w:tc>
+          <w:tcPr>
+            <w:tcW w:w="5611" w:type="dxa"/>
+          </w:tcPr>
+          <w:p>
+            <w:pPr>
+              <w:rPr>
+                <w:rFonts w:ascii="Times New Roman" w:hAnsi="Times New Roman"/>
+                <w:bCs/>
+                <w:sz w:val="20"/>
+              </w:rPr>
+            </w:pPr>
+            <w:r>
+              <w:rPr>
+                <w:rFonts w:ascii="Times New Roman" w:hAnsi="Times New Roman"/>
+                <w:bCs/>
+                <w:sz w:val="20"/>
+              </w:rPr>
+              <w:t xml:space="preserve">That </w:t>
+            </w:r>
+            <w:r>
+              <w:rPr>
+                <w:rFonts w:ascii="Times New Roman" w:hAnsi="Times New Roman"/>
+                <w:bCs/>
+                <w:sz w:val="20"/>
+                <w:lang w:val="en-CA"/>
+              </w:rPr>
+              <w:t xml:space="preserve">the Winnipeg Public Service be directed to report back to Council within 120 days with options legally available to the City to regulate or prohibit the cultivation of cannabis for any purpose, </w:t>
+            </w:r>
+            <w:r>
+              <w:rPr>
+                <w:rFonts w:ascii="Times New Roman" w:hAnsi="Times New Roman"/>
+                <w:bCs/>
+                <w:sz w:val="20"/>
+                <w:lang w:val="en-CA"/>
+              </w:rPr>
+              <w:lastRenderedPageBreak/>
+              <w:t>including for medical purposes, in residential neighbourhoods and/or in properties with a residential zoning designation.</w:t>
+            </w:r>
+          </w:p>
+        </w:tc>
+        <w:tc>
+          <w:tcPr>
+            <w:tcW w:w="2178" w:type="dxa"/>
+          </w:tcPr>
+          <w:p>
+            <w:pPr>
+              <w:spacing w:before="60" w:after="60"/>
+              <w:jc w:val="center"/>
+              <w:rPr>
+                <w:rFonts w:ascii="Times New Roman" w:hAnsi="Times New Roman"/>
+                <w:sz w:val="20"/>
+              </w:rPr>
+            </w:pPr>
+            <w:r>
+              <w:rPr>
+                <w:rFonts w:ascii="Times New Roman" w:hAnsi="Times New Roman"/>
+                <w:sz w:val="20"/>
+                <w:lang w:val="en-CA" w:eastAsia="en-CA"/>
+              </w:rPr>
+              <w:lastRenderedPageBreak/>
+              <w:t xml:space="preserve">AUTOMATIC REFERRAL TO </w:t>
+            </w:r>
+            <w:r>
+              <w:rPr>
+                <w:rFonts w:ascii="Times New Roman" w:hAnsi="Times New Roman"/>
+                <w:sz w:val="20"/>
+                <w:lang w:val="en-CA" w:eastAsia="en-CA"/>
+              </w:rPr>
+              <w:t xml:space="preserve">THE STANDING POLICY </w:t>
+            </w:r>
+            <w:r>
+              <w:rPr>
+                <w:rFonts w:ascii="Times New Roman" w:hAnsi="Times New Roman"/>
+                <w:sz w:val="20"/>
+                <w:lang w:val="en-CA" w:eastAsia="en-CA"/>
+              </w:rPr>
+              <w:lastRenderedPageBreak/>
+              <w:t xml:space="preserve">COMMITTEE ON PROPERTY AND DEVELOPMENT, HERITAGE AND DOWNTOWN DEVELOPMENT </w:t>
+            </w:r>
+          </w:p>
+        </w:tc>
+      </w:tr>
+      <w:tr>
+        <w:tc>
+          <w:tcPr>
+            <w:tcW w:w="1355" w:type="dxa"/>
+          </w:tcPr>
+          <w:p>
+            <w:pPr>
+              <w:spacing w:before="60" w:after="60"/>
+              <w:jc w:val="center"/>
+              <w:rPr>
+                <w:rFonts w:ascii="Times New Roman" w:hAnsi="Times New Roman"/>
+                <w:sz w:val="20"/>
+              </w:rPr>
+            </w:pPr>
+            <w:r>
+              <w:rPr>
+                <w:rFonts w:ascii="Times New Roman" w:hAnsi="Times New Roman"/>
+                <w:sz w:val="20"/>
+              </w:rPr>
+              <w:lastRenderedPageBreak/>
+              <w:t>6</w:t>
+            </w:r>
+          </w:p>
+        </w:tc>
+        <w:tc>
+          <w:tcPr>
+            <w:tcW w:w="1769" w:type="dxa"/>
+          </w:tcPr>
+          <w:p>
+            <w:pPr>
+              <w:spacing w:before="60" w:after="60"/>
+              <w:jc w:val="center"/>
+              <w:rPr>
+                <w:rFonts w:ascii="Times New Roman" w:hAnsi="Times New Roman"/>
+                <w:sz w:val="20"/>
+              </w:rPr>
+            </w:pPr>
+            <w:r>
+              <w:rPr>
+                <w:rFonts w:ascii="Times New Roman" w:hAnsi="Times New Roman"/>
+                <w:sz w:val="20"/>
+              </w:rPr>
+              <w:t>Santos/Schreyer</w:t>
+            </w:r>
+          </w:p>
+        </w:tc>
+        <w:tc>
+          <w:tcPr>
+            <w:tcW w:w="5611" w:type="dxa"/>
+          </w:tcPr>
+          <w:p>
+            <w:pPr>
+              <w:rPr>
+                <w:rFonts w:ascii="Times New Roman" w:hAnsi="Times New Roman"/>
+                <w:sz w:val="20"/>
+                <w:lang w:val="en-CA"/>
+              </w:rPr>
+            </w:pPr>
+            <w:r>
+              <w:rPr>
+                <w:rFonts w:ascii="Times New Roman" w:hAnsi="Times New Roman"/>
+                <w:sz w:val="20"/>
+                <w:lang w:val="en-CA"/>
+              </w:rPr>
+              <w:t>T</w:t>
+            </w:r>
+            <w:r>
+              <w:rPr>
+                <w:rFonts w:ascii="Times New Roman" w:hAnsi="Times New Roman"/>
+                <w:sz w:val="20"/>
+                <w:lang w:val="en-CA"/>
+              </w:rPr>
+              <w:t xml:space="preserve">hat Item 7 of the Executive Policy Committee report dated October 20, 2020, be amended by adding the following new Recommendation 2 and renumbering the remaining </w:t>
+            </w:r>
+            <w:r>
+              <w:rPr>
+                <w:rFonts w:ascii="Times New Roman" w:hAnsi="Times New Roman"/>
+                <w:sz w:val="20"/>
+                <w:lang w:val="en-CA"/>
+              </w:rPr>
+              <w:t>r</w:t>
+            </w:r>
+            <w:r>
+              <w:rPr>
+                <w:rFonts w:ascii="Times New Roman" w:hAnsi="Times New Roman"/>
+                <w:sz w:val="20"/>
+                <w:lang w:val="en-CA"/>
+              </w:rPr>
+              <w:t>ecommendation accordingly:</w:t>
+            </w:r>
+          </w:p>
+          <w:p>
+            <w:pPr>
+              <w:rPr>
+                <w:rFonts w:ascii="Times New Roman" w:hAnsi="Times New Roman"/>
+                <w:sz w:val="20"/>
+                <w:lang w:val="en-CA"/>
+              </w:rPr>
+            </w:pPr>
+          </w:p>
+          <w:p>
+            <w:pPr>
+              <w:ind w:left="436" w:hanging="436"/>
+              <w:rPr>
+                <w:rFonts w:ascii="Times New Roman" w:hAnsi="Times New Roman"/>
+                <w:sz w:val="20"/>
+              </w:rPr>
+            </w:pPr>
+            <w:r>
+              <w:rPr>
+                <w:rFonts w:ascii="Times New Roman" w:hAnsi="Times New Roman"/>
+                <w:sz w:val="20"/>
+              </w:rPr>
+              <w:t xml:space="preserve">“2. </w:t>
+            </w:r>
+            <w:r>
+              <w:rPr>
+                <w:rFonts w:ascii="Times New Roman" w:hAnsi="Times New Roman"/>
+                <w:sz w:val="20"/>
+              </w:rPr>
+              <w:tab/>
+              <w:t>That the Public Service be directed to review the Canadian Living Wage Framework (A National Methodology for Calculating the Living Wage in your Community) and use the Basic Living Wage Formula Calculation noted therein, and report back to Council or the appropriate standing committee with a living wage figure re-calculated every year starting in 2021 until 2023 and provide estimated costing associated with implementing a living wage Employer Certification.”</w:t>
+            </w:r>
+          </w:p>
+          <w:p>
+            <w:pPr>
+              <w:ind w:left="436" w:hanging="436"/>
+              <w:rPr>
+                <w:rFonts w:ascii="Times New Roman" w:hAnsi="Times New Roman"/>
+                <w:sz w:val="20"/>
+              </w:rPr>
+            </w:pPr>
+          </w:p>
+        </w:tc>
+        <w:tc>
+          <w:tcPr>
+            <w:tcW w:w="2178" w:type="dxa"/>
+          </w:tcPr>
+          <w:p>
+            <w:pPr>
+              <w:spacing w:before="60" w:after="60"/>
+              <w:jc w:val="center"/>
+              <w:rPr>
+                <w:rFonts w:ascii="Times New Roman" w:hAnsi="Times New Roman"/>
+                <w:sz w:val="20"/>
+              </w:rPr>
+            </w:pPr>
+            <w:r>
+              <w:rPr>
+                <w:rFonts w:ascii="Times New Roman" w:hAnsi="Times New Roman"/>
+                <w:sz w:val="20"/>
+              </w:rPr>
+              <w:t>LOST</w:t>
+            </w:r>
+          </w:p>
+        </w:tc>
+      </w:tr>
+      <w:tr>
+        <w:tc>
+          <w:tcPr>
+            <w:tcW w:w="1355" w:type="dxa"/>
+          </w:tcPr>
+          <w:p>
+            <w:pPr>
+              <w:spacing w:before="60" w:after="60"/>
+              <w:jc w:val="center"/>
+              <w:rPr>
+                <w:rFonts w:ascii="Times New Roman" w:hAnsi="Times New Roman"/>
+                <w:sz w:val="20"/>
+              </w:rPr>
+            </w:pPr>
+            <w:r>
+              <w:rPr>
+                <w:rFonts w:ascii="Times New Roman" w:hAnsi="Times New Roman"/>
+                <w:sz w:val="20"/>
+              </w:rPr>
+              <w:t>7</w:t>
+            </w:r>
+          </w:p>
+        </w:tc>
+        <w:tc>
+          <w:tcPr>
+            <w:tcW w:w="1769" w:type="dxa"/>
+          </w:tcPr>
+          <w:p>
+            <w:pPr>
+              <w:spacing w:before="60" w:after="60"/>
+              <w:jc w:val="center"/>
+              <w:rPr>
+                <w:rFonts w:ascii="Times New Roman" w:hAnsi="Times New Roman"/>
+                <w:sz w:val="20"/>
+              </w:rPr>
+            </w:pPr>
+            <w:proofErr w:type="spellStart"/>
+            <w:r>
+              <w:rPr>
+                <w:rFonts w:ascii="Times New Roman" w:hAnsi="Times New Roman"/>
+                <w:sz w:val="20"/>
+              </w:rPr>
+              <w:t>Nason</w:t>
+            </w:r>
+            <w:proofErr w:type="spellEnd"/>
+            <w:r>
+              <w:rPr>
+                <w:rFonts w:ascii="Times New Roman" w:hAnsi="Times New Roman"/>
+                <w:sz w:val="20"/>
+              </w:rPr>
+              <w:t>/Klein</w:t>
+            </w:r>
+          </w:p>
+        </w:tc>
+        <w:tc>
+          <w:tcPr>
+            <w:tcW w:w="5611" w:type="dxa"/>
+          </w:tcPr>
+          <w:p>
+            <w:pPr>
+              <w:rPr>
+                <w:rFonts w:ascii="Times New Roman" w:hAnsi="Times New Roman"/>
+                <w:sz w:val="20"/>
+                <w:lang w:val="en-CA"/>
+              </w:rPr>
+            </w:pPr>
+            <w:r>
+              <w:rPr>
+                <w:rFonts w:ascii="Times New Roman" w:hAnsi="Times New Roman"/>
+                <w:sz w:val="20"/>
+                <w:lang w:val="en-CA"/>
+              </w:rPr>
+              <w:t xml:space="preserve">That Item 6 of the Report of the Standing Policy Committee on Protection, Community Services and Parks be referred to the Winnipeg Public Service for report back with a detailed cost estimate on the cost to the City. </w:t>
+            </w:r>
+          </w:p>
+        </w:tc>
+        <w:tc>
+          <w:tcPr>
+            <w:tcW w:w="2178" w:type="dxa"/>
+          </w:tcPr>
+          <w:p>
+            <w:pPr>
+              <w:spacing w:before="60" w:after="60"/>
+              <w:jc w:val="center"/>
+              <w:rPr>
+                <w:rFonts w:ascii="Times New Roman" w:hAnsi="Times New Roman"/>
+                <w:sz w:val="20"/>
+              </w:rPr>
+            </w:pPr>
+            <w:r>
+              <w:rPr>
+                <w:rFonts w:ascii="Times New Roman" w:hAnsi="Times New Roman"/>
+                <w:sz w:val="20"/>
+              </w:rPr>
+              <w:t>LOST</w:t>
             </w:r>
           </w:p>
         </w:tc>
       </w:tr>
     </w:tbl>
     <w:p>
-      <w:r>
-        <w:br w:type="page"/>
-      </w:r>
-    </w:p>
-    <w:tbl>
-      <w:tblPr>
-        <w:tblW w:w="10913" w:type="dxa"/>
-        <w:tblInd w:w="103" w:type="dxa"/>
-        <w:tblBorders>
-          <w:top w:val="single" w:sz="4" w:space="0" w:color="auto"/>
-          <w:left w:val="single" w:sz="4" w:space="0" w:color="auto"/>
-          <w:bottom w:val="single" w:sz="4" w:space="0" w:color="auto"/>
-          <w:right w:val="single" w:sz="4" w:space="0" w:color="auto"/>
-          <w:insideH w:val="single" w:sz="4" w:space="0" w:color="auto"/>
-          <w:insideV w:val="single" w:sz="4" w:space="0" w:color="auto"/>
-        </w:tblBorders>
-        <w:tblLayout w:type="fixed"/>
-        <w:tblLook w:val="0000" w:firstRow="0" w:lastRow="0" w:firstColumn="0" w:lastColumn="0" w:noHBand="0" w:noVBand="0"/>
-      </w:tblPr>
-      <w:tblGrid>
-        <w:gridCol w:w="1355"/>
-        <w:gridCol w:w="1769"/>
-        <w:gridCol w:w="5611"/>
-        <w:gridCol w:w="2178"/>
-      </w:tblGrid>
-      <w:tr>
-        <w:trPr>
-          <w:tblHeader/>
-        </w:trPr>
-        <w:tc>
-          <w:tcPr>
-            <w:tcW w:w="10913" w:type="dxa"/>
-            <w:gridSpan w:val="4"/>
-            <w:shd w:val="pct12" w:color="auto" w:fill="auto"/>
-          </w:tcPr>
-          <w:p>
-            <w:pPr>
-              <w:spacing w:before="60" w:after="60"/>
-              <w:jc w:val="center"/>
-              <w:rPr>
-                <w:rFonts w:ascii="Times New Roman" w:hAnsi="Times New Roman"/>
-                <w:b/>
-                <w:sz w:val="20"/>
-              </w:rPr>
-            </w:pPr>
-            <w:r>
-              <w:rPr>
-                <w:rFonts w:ascii="Times New Roman" w:hAnsi="Times New Roman"/>
-                <w:b/>
-                <w:sz w:val="20"/>
-              </w:rPr>
-              <w:lastRenderedPageBreak/>
-              <w:t>COUNCIL MOTIONS</w:t>
-            </w:r>
-          </w:p>
-        </w:tc>
-      </w:tr>
-      <w:tr>
-        <w:trPr>
-          <w:tblHeader/>
-        </w:trPr>
-        <w:tc>
-          <w:tcPr>
-            <w:tcW w:w="1355" w:type="dxa"/>
-          </w:tcPr>
-          <w:p>
-            <w:pPr>
-              <w:pStyle w:val="Heading2"/>
-              <w:ind w:right="-108"/>
-              <w:rPr>
-                <w:rFonts w:ascii="Times New Roman" w:hAnsi="Times New Roman"/>
-              </w:rPr>
-            </w:pPr>
-            <w:r>
-              <w:rPr>
-                <w:rFonts w:ascii="Times New Roman" w:hAnsi="Times New Roman"/>
-              </w:rPr>
-              <w:t>MOTION</w:t>
-            </w:r>
-          </w:p>
-        </w:tc>
-        <w:tc>
-          <w:tcPr>
-            <w:tcW w:w="1769" w:type="dxa"/>
-          </w:tcPr>
-          <w:p>
-            <w:pPr>
-              <w:spacing w:before="60" w:after="60"/>
-              <w:jc w:val="center"/>
-              <w:rPr>
-                <w:rFonts w:ascii="Times New Roman" w:hAnsi="Times New Roman"/>
-                <w:b/>
-                <w:sz w:val="20"/>
-              </w:rPr>
-            </w:pPr>
-            <w:r>
-              <w:rPr>
-                <w:rFonts w:ascii="Times New Roman" w:hAnsi="Times New Roman"/>
-                <w:b/>
-                <w:sz w:val="20"/>
-              </w:rPr>
-              <w:t>MOVER &amp; SECONDER</w:t>
-            </w:r>
-          </w:p>
-        </w:tc>
-        <w:tc>
-          <w:tcPr>
-            <w:tcW w:w="5611" w:type="dxa"/>
-          </w:tcPr>
-          <w:p>
-            <w:pPr>
-              <w:spacing w:before="60" w:after="60"/>
-              <w:jc w:val="center"/>
-              <w:rPr>
-                <w:rFonts w:ascii="Times New Roman" w:hAnsi="Times New Roman"/>
-                <w:b/>
-                <w:sz w:val="20"/>
-              </w:rPr>
-            </w:pPr>
-            <w:r>
-              <w:rPr>
-                <w:rFonts w:ascii="Times New Roman" w:hAnsi="Times New Roman"/>
-                <w:b/>
-                <w:sz w:val="20"/>
-              </w:rPr>
-              <w:t>SUBJECT</w:t>
-            </w:r>
-          </w:p>
-        </w:tc>
-        <w:tc>
-          <w:tcPr>
-            <w:tcW w:w="2178" w:type="dxa"/>
-          </w:tcPr>
-          <w:p>
-            <w:pPr>
-              <w:spacing w:before="60" w:after="60"/>
-              <w:jc w:val="center"/>
-              <w:rPr>
-                <w:rFonts w:ascii="Times New Roman" w:hAnsi="Times New Roman"/>
-                <w:b/>
-                <w:sz w:val="20"/>
-              </w:rPr>
-            </w:pPr>
-            <w:r>
-              <w:rPr>
-                <w:rFonts w:ascii="Times New Roman" w:hAnsi="Times New Roman"/>
-                <w:b/>
-                <w:sz w:val="20"/>
-              </w:rPr>
-              <w:t>DISPOSITION</w:t>
-            </w:r>
-          </w:p>
-        </w:tc>
-      </w:tr>
-      <w:tr>
-        <w:tc>
-          <w:tcPr>
-            <w:tcW w:w="1355" w:type="dxa"/>
-          </w:tcPr>
-          <w:p>
-            <w:pPr>
-              <w:spacing w:before="60" w:after="60"/>
-              <w:jc w:val="center"/>
-              <w:rPr>
-                <w:rFonts w:ascii="Times New Roman" w:hAnsi="Times New Roman"/>
-                <w:sz w:val="20"/>
-              </w:rPr>
-            </w:pPr>
-            <w:r>
-              <w:rPr>
-                <w:rFonts w:ascii="Times New Roman" w:hAnsi="Times New Roman"/>
-                <w:sz w:val="20"/>
-              </w:rPr>
-              <w:t>5</w:t>
-            </w:r>
-          </w:p>
-        </w:tc>
-        <w:tc>
-          <w:tcPr>
-            <w:tcW w:w="1769" w:type="dxa"/>
-          </w:tcPr>
-          <w:p>
-            <w:pPr>
-              <w:spacing w:before="60" w:after="60"/>
-              <w:jc w:val="center"/>
-              <w:rPr>
-                <w:rFonts w:ascii="Times New Roman" w:hAnsi="Times New Roman"/>
-                <w:sz w:val="20"/>
-              </w:rPr>
-            </w:pPr>
-            <w:r>
-              <w:rPr>
-                <w:rFonts w:ascii="Times New Roman" w:hAnsi="Times New Roman"/>
-                <w:sz w:val="20"/>
-              </w:rPr>
-              <w:t>Eadie/Lukes</w:t>
-            </w:r>
-          </w:p>
-        </w:tc>
-        <w:tc>
-          <w:tcPr>
-            <w:tcW w:w="5611" w:type="dxa"/>
-          </w:tcPr>
-          <w:p>
-            <w:pPr>
-              <w:rPr>
-                <w:rFonts w:ascii="Times New Roman" w:hAnsi="Times New Roman"/>
-                <w:bCs/>
-                <w:sz w:val="20"/>
-              </w:rPr>
-            </w:pPr>
-            <w:r>
-              <w:rPr>
-                <w:rFonts w:ascii="Times New Roman" w:hAnsi="Times New Roman"/>
-                <w:bCs/>
-                <w:sz w:val="20"/>
-              </w:rPr>
-              <w:t xml:space="preserve">That </w:t>
-            </w:r>
-            <w:r>
-              <w:rPr>
-                <w:rFonts w:ascii="Times New Roman" w:hAnsi="Times New Roman"/>
-                <w:bCs/>
-                <w:sz w:val="20"/>
-                <w:lang w:val="en-CA"/>
-              </w:rPr>
-              <w:t>the Winnipeg Public Service be directed to report back to Council within 120 days with options legally available to the City to regulate or prohibit the cultivation of cannabis for any purpose, including for medical purposes, in residential neighbourhoods and/or in properties with a residential zoning designation.</w:t>
-            </w:r>
-          </w:p>
-        </w:tc>
-        <w:tc>
-          <w:tcPr>
-            <w:tcW w:w="2178" w:type="dxa"/>
-          </w:tcPr>
-          <w:p>
-            <w:pPr>
-              <w:spacing w:before="60" w:after="60"/>
-              <w:jc w:val="center"/>
-              <w:rPr>
-                <w:rFonts w:ascii="Times New Roman" w:hAnsi="Times New Roman"/>
-                <w:sz w:val="20"/>
-              </w:rPr>
-            </w:pPr>
-            <w:r>
-              <w:rPr>
-                <w:rFonts w:ascii="Times New Roman" w:hAnsi="Times New Roman"/>
-                <w:sz w:val="20"/>
-                <w:lang w:val="en-CA" w:eastAsia="en-CA"/>
-              </w:rPr>
-              <w:t xml:space="preserve">AUTOMATIC REFERRAL TO </w:t>
-            </w:r>
-            <w:r>
-              <w:rPr>
-                <w:rFonts w:ascii="Times New Roman" w:hAnsi="Times New Roman"/>
-                <w:sz w:val="20"/>
-                <w:lang w:val="en-CA" w:eastAsia="en-CA"/>
-              </w:rPr>
-              <w:t xml:space="preserve">THE STANDING POLICY COMMITTEE ON </w:t>
-            </w:r>
-            <w:r>
-              <w:rPr>
-                <w:rFonts w:ascii="Times New Roman" w:hAnsi="Times New Roman"/>
-                <w:sz w:val="20"/>
-                <w:lang w:val="en-CA" w:eastAsia="en-CA"/>
-              </w:rPr>
-              <w:t>PROPERTY AND DEVELOPMENT, HERITAGE AND DOWNTOWN DEVELOPMENT</w:t>
-            </w:r>
-            <w:r>
-              <w:rPr>
-                <w:rFonts w:ascii="Times New Roman" w:hAnsi="Times New Roman"/>
-                <w:sz w:val="20"/>
-                <w:lang w:val="en-CA" w:eastAsia="en-CA"/>
-              </w:rPr>
-              <w:t xml:space="preserve"> </w:t>
-            </w:r>
-          </w:p>
-        </w:tc>
-      </w:tr>
-      <w:tr>
-        <w:tc>
-          <w:tcPr>
-            <w:tcW w:w="1355" w:type="dxa"/>
-          </w:tcPr>
-          <w:p>
-            <w:pPr>
-              <w:spacing w:before="60" w:after="60"/>
-              <w:jc w:val="center"/>
-              <w:rPr>
-                <w:rFonts w:ascii="Times New Roman" w:hAnsi="Times New Roman"/>
-                <w:sz w:val="20"/>
-              </w:rPr>
-            </w:pPr>
-            <w:r>
-              <w:rPr>
-                <w:rFonts w:ascii="Times New Roman" w:hAnsi="Times New Roman"/>
-                <w:sz w:val="20"/>
-              </w:rPr>
-              <w:t>6</w:t>
-            </w:r>
-          </w:p>
-        </w:tc>
-        <w:tc>
-          <w:tcPr>
-            <w:tcW w:w="1769" w:type="dxa"/>
-          </w:tcPr>
-          <w:p>
-            <w:pPr>
-              <w:spacing w:before="60" w:after="60"/>
-              <w:jc w:val="center"/>
-              <w:rPr>
-                <w:rFonts w:ascii="Times New Roman" w:hAnsi="Times New Roman"/>
-                <w:sz w:val="20"/>
-              </w:rPr>
-            </w:pPr>
-            <w:r>
-              <w:rPr>
-                <w:rFonts w:ascii="Times New Roman" w:hAnsi="Times New Roman"/>
-                <w:sz w:val="20"/>
-              </w:rPr>
-              <w:t>Santos/Schreyer</w:t>
-            </w:r>
-          </w:p>
-        </w:tc>
-        <w:tc>
-          <w:tcPr>
-            <w:tcW w:w="5611" w:type="dxa"/>
-          </w:tcPr>
-          <w:p>
-            <w:pPr>
-              <w:rPr>
-                <w:rFonts w:ascii="Times New Roman" w:hAnsi="Times New Roman"/>
-                <w:sz w:val="20"/>
-                <w:lang w:val="en-CA"/>
-              </w:rPr>
-            </w:pPr>
-            <w:r>
-              <w:rPr>
-                <w:rFonts w:ascii="Times New Roman" w:hAnsi="Times New Roman"/>
-                <w:sz w:val="20"/>
-                <w:lang w:val="en-CA"/>
-              </w:rPr>
-              <w:t>T</w:t>
-            </w:r>
-            <w:r>
-              <w:rPr>
-                <w:rFonts w:ascii="Times New Roman" w:hAnsi="Times New Roman"/>
-                <w:sz w:val="20"/>
-                <w:lang w:val="en-CA"/>
-              </w:rPr>
-              <w:t xml:space="preserve">hat Item 7 of the Executive Policy Committee report dated October 20, 2020, be amended by adding the following new Recommendation 2 and renumbering the remaining </w:t>
-            </w:r>
-            <w:r>
-              <w:rPr>
-                <w:rFonts w:ascii="Times New Roman" w:hAnsi="Times New Roman"/>
-                <w:sz w:val="20"/>
-                <w:lang w:val="en-CA"/>
-              </w:rPr>
-              <w:t>r</w:t>
-            </w:r>
-            <w:r>
-              <w:rPr>
-                <w:rFonts w:ascii="Times New Roman" w:hAnsi="Times New Roman"/>
-                <w:sz w:val="20"/>
-                <w:lang w:val="en-CA"/>
-              </w:rPr>
-              <w:t>ecommendation accordingly:</w:t>
-            </w:r>
-          </w:p>
-          <w:p>
-            <w:pPr>
-              <w:rPr>
-                <w:rFonts w:ascii="Times New Roman" w:hAnsi="Times New Roman"/>
-                <w:sz w:val="20"/>
-                <w:lang w:val="en-CA"/>
-              </w:rPr>
-            </w:pPr>
-          </w:p>
-          <w:p>
-            <w:pPr>
-              <w:ind w:left="436" w:hanging="436"/>
-              <w:rPr>
-                <w:rFonts w:ascii="Times New Roman" w:hAnsi="Times New Roman"/>
-                <w:sz w:val="20"/>
-              </w:rPr>
-            </w:pPr>
-            <w:r>
-              <w:rPr>
-                <w:rFonts w:ascii="Times New Roman" w:hAnsi="Times New Roman"/>
-                <w:sz w:val="20"/>
-              </w:rPr>
-              <w:t xml:space="preserve">“2. </w:t>
-            </w:r>
-            <w:r>
-              <w:rPr>
-                <w:rFonts w:ascii="Times New Roman" w:hAnsi="Times New Roman"/>
-                <w:sz w:val="20"/>
-              </w:rPr>
-              <w:tab/>
-              <w:t>That the Public Service be directed to review the Canadian Living Wage Framework (A National Methodology for Calculating the Living Wage in your Community) and use the Basic Living Wage Formula Calculation noted therein, and report back to Council or the appropriate standing committee with a living wage figure re-calculated every year starting in 2021 until 2023 and provide estimated costing associated with implementing a living wage Employer Certification.”</w:t>
-            </w:r>
-          </w:p>
-          <w:p>
-            <w:pPr>
-              <w:ind w:left="436" w:hanging="436"/>
-              <w:rPr>
-                <w:rFonts w:ascii="Times New Roman" w:hAnsi="Times New Roman"/>
-                <w:sz w:val="20"/>
-              </w:rPr>
-            </w:pPr>
-          </w:p>
-        </w:tc>
-        <w:tc>
-          <w:tcPr>
-            <w:tcW w:w="2178" w:type="dxa"/>
-          </w:tcPr>
-          <w:p>
-            <w:pPr>
-              <w:spacing w:before="60" w:after="60"/>
-              <w:jc w:val="center"/>
-              <w:rPr>
-                <w:rFonts w:ascii="Times New Roman" w:hAnsi="Times New Roman"/>
-                <w:sz w:val="20"/>
-              </w:rPr>
-            </w:pPr>
-            <w:r>
-              <w:rPr>
-                <w:rFonts w:ascii="Times New Roman" w:hAnsi="Times New Roman"/>
-                <w:sz w:val="20"/>
-              </w:rPr>
-              <w:t>LOST</w:t>
-            </w:r>
-          </w:p>
-        </w:tc>
-      </w:tr>
-      <w:tr>
-        <w:tc>
-          <w:tcPr>
-            <w:tcW w:w="1355" w:type="dxa"/>
-          </w:tcPr>
-          <w:p>
-            <w:pPr>
-              <w:spacing w:before="60" w:after="60"/>
-              <w:jc w:val="center"/>
-              <w:rPr>
-                <w:rFonts w:ascii="Times New Roman" w:hAnsi="Times New Roman"/>
-                <w:sz w:val="20"/>
-              </w:rPr>
-            </w:pPr>
-            <w:r>
-              <w:rPr>
-                <w:rFonts w:ascii="Times New Roman" w:hAnsi="Times New Roman"/>
-                <w:sz w:val="20"/>
-              </w:rPr>
-              <w:t>7</w:t>
-            </w:r>
-          </w:p>
-        </w:tc>
-        <w:tc>
-          <w:tcPr>
-            <w:tcW w:w="1769" w:type="dxa"/>
-          </w:tcPr>
-          <w:p>
-            <w:pPr>
-              <w:spacing w:before="60" w:after="60"/>
-              <w:jc w:val="center"/>
-              <w:rPr>
-                <w:rFonts w:ascii="Times New Roman" w:hAnsi="Times New Roman"/>
-                <w:sz w:val="20"/>
-              </w:rPr>
-            </w:pPr>
-            <w:r>
-              <w:rPr>
-                <w:rFonts w:ascii="Times New Roman" w:hAnsi="Times New Roman"/>
-                <w:sz w:val="20"/>
-              </w:rPr>
-              <w:t>Nason/Klein</w:t>
-            </w:r>
-          </w:p>
-        </w:tc>
-        <w:tc>
-          <w:tcPr>
-            <w:tcW w:w="5611" w:type="dxa"/>
-          </w:tcPr>
-          <w:p>
-            <w:pPr>
-              <w:rPr>
-                <w:rFonts w:ascii="Times New Roman" w:hAnsi="Times New Roman"/>
-                <w:sz w:val="20"/>
-                <w:lang w:val="en-CA"/>
-              </w:rPr>
-            </w:pPr>
-            <w:r>
-              <w:rPr>
-                <w:rFonts w:ascii="Times New Roman" w:hAnsi="Times New Roman"/>
-                <w:sz w:val="20"/>
-                <w:lang w:val="en-CA"/>
-              </w:rPr>
-              <w:t xml:space="preserve">That Item 6 of the Report of the Standing Policy Committee on Protection, Community Services and Parks be referred to the Winnipeg Public Service for report back with a detailed cost estimate on the cost to the City. </w:t>
-            </w:r>
-          </w:p>
-        </w:tc>
-        <w:tc>
-          <w:tcPr>
-            <w:tcW w:w="2178" w:type="dxa"/>
-          </w:tcPr>
-          <w:p>
-            <w:pPr>
-              <w:spacing w:before="60" w:after="60"/>
-              <w:jc w:val="center"/>
-              <w:rPr>
-                <w:rFonts w:ascii="Times New Roman" w:hAnsi="Times New Roman"/>
-                <w:sz w:val="20"/>
-              </w:rPr>
-            </w:pPr>
-            <w:r>
-              <w:rPr>
-                <w:rFonts w:ascii="Times New Roman" w:hAnsi="Times New Roman"/>
-                <w:sz w:val="20"/>
-              </w:rPr>
-              <w:t>LOST</w:t>
-            </w:r>
-          </w:p>
-        </w:tc>
-      </w:tr>
-    </w:tbl>
-    <w:p>
       <w:pPr>
         <w:rPr>
           <w:rFonts w:ascii="Times New Roman" w:hAnsi="Times New Roman"/>
         </w:rPr>
       </w:pPr>
-      <w:r>
-        <w:rPr>
-          <w:rFonts w:ascii="Times New Roman" w:hAnsi="Times New Roman"/>
-        </w:rPr>
-        <w:br w:type="page"/>
-      </w:r>
     </w:p>
     <w:tbl>
       <w:tblPr>
@@ -6705,7 +6530,6 @@
               <w:rPr>
                 <w:rFonts w:ascii="Times New Roman" w:hAnsi="Times New Roman"/>
               </w:rPr>
-              <w:lastRenderedPageBreak/>
               <w:br w:type="page"/>
             </w:r>
             <w:bookmarkStart w:id="4" w:name="Bylaws"/>
@@ -10427,17 +10251,7 @@
                 <w:sz w:val="18"/>
                 <w:szCs w:val="18"/>
               </w:rPr>
-              <w:t>Councillor S</w:t>
-            </w:r>
-            <w:bookmarkStart w:id="10" w:name="_GoBack"/>
-            <w:bookmarkEnd w:id="10"/>
-            <w:r>
-              <w:rPr>
-                <w:rFonts w:ascii="Times New Roman" w:hAnsi="Times New Roman"/>
-                <w:sz w:val="18"/>
-                <w:szCs w:val="18"/>
-              </w:rPr>
-              <w:t>harma</w:t>
+              <w:t>Councillor Sharma</w:t>
             </w:r>
           </w:p>
         </w:tc>
@@ -11550,7 +11364,7 @@
 </file>
 
 <file path=word/endnotes.xml><?xml version="1.0" encoding="utf-8"?>
-<w:endnotes xmlns:wpc="http://schemas.microsoft.com/office/word/2010/wordprocessingCanvas" xmlns:cx="http://schemas.microsoft.com/office/drawing/2014/chartex" xmlns:cx1="http://schemas.microsoft.com/office/drawing/2015/9/8/chartex" xmlns:cx2="http://schemas.microsoft.com/office/drawing/2015/10/21/chartex" xmlns:cx3="http://schemas.microsoft.com/office/drawing/2016/5/9/chartex" xmlns:cx4="http://schemas.microsoft.com/office/drawing/2016/5/10/chartex" xmlns:cx5="http://schemas.microsoft.com/office/drawing/2016/5/11/chartex" xmlns:cx6="http://schemas.microsoft.com/office/drawing/2016/5/12/chartex" xmlns:cx7="http://schemas.microsoft.com/office/drawing/2016/5/13/chartex" xmlns:cx8="http://schemas.microsoft.com/office/drawing/2016/5/14/chartex" xmlns:mc="http://schemas.openxmlformats.org/markup-compatibility/2006" xmlns:aink="http://schemas.microsoft.com/office/drawing/2016/ink" xmlns:am3d="http://schemas.microsoft.com/office/drawing/2017/model3d" xmlns:o="urn:schemas-microsoft-com:office:office" xmlns:r="http://schemas.openxmlformats.org/officeDocument/2006/relationships" xmlns:m="http://schemas.openxmlformats.org/officeDocument/2006/math" xmlns:v="urn:schemas-microsoft-com:vml" xmlns:wp14="http://schemas.microsoft.com/office/word/2010/wordprocessingDrawing" xmlns:wp="http://schemas.openxmlformats.org/drawingml/2006/wordprocessingDrawing" xmlns:w10="urn:schemas-microsoft-com:office:word" xmlns:w="http://schemas.openxmlformats.org/wordprocessingml/2006/main" xmlns:w14="http://schemas.microsoft.com/office/word/2010/wordml" xmlns:w15="http://schemas.microsoft.com/office/word/2012/wordml" xmlns:w16cid="http://schemas.microsoft.com/office/word/2016/wordml/cid" xmlns:w16se="http://schemas.microsoft.com/office/word/2015/wordml/symex" xmlns:wpg="http://schemas.microsoft.com/office/word/2010/wordprocessingGroup" xmlns:wpi="http://schemas.microsoft.com/office/word/2010/wordprocessingInk" xmlns:wne="http://schemas.microsoft.com/office/word/2006/wordml" xmlns:wps="http://schemas.microsoft.com/office/word/2010/wordprocessingShape" mc:Ignorable="w14 w15 w16se w16cid wp14">
+<w:endnotes xmlns:wpc="http://schemas.microsoft.com/office/word/2010/wordprocessingCanvas" xmlns:cx="http://schemas.microsoft.com/office/drawing/2014/chartex" xmlns:cx1="http://schemas.microsoft.com/office/drawing/2015/9/8/chartex" xmlns:cx2="http://schemas.microsoft.com/office/drawing/2015/10/21/chartex" xmlns:cx3="http://schemas.microsoft.com/office/drawing/2016/5/9/chartex" xmlns:cx4="http://schemas.microsoft.com/office/drawing/2016/5/10/chartex" xmlns:cx5="http://schemas.microsoft.com/office/drawing/2016/5/11/chartex" xmlns:cx6="http://schemas.microsoft.com/office/drawing/2016/5/12/chartex" xmlns:cx7="http://schemas.microsoft.com/office/drawing/2016/5/13/chartex" xmlns:cx8="http://schemas.microsoft.com/office/drawing/2016/5/14/chartex" xmlns:mc="http://schemas.openxmlformats.org/markup-compatibility/2006" xmlns:aink="http://schemas.microsoft.com/office/drawing/2016/ink" xmlns:am3d="http://schemas.microsoft.com/office/drawing/2017/model3d" xmlns:o="urn:schemas-microsoft-com:office:office" xmlns:r="http://schemas.openxmlformats.org/officeDocument/2006/relationships" xmlns:m="http://schemas.openxmlformats.org/officeDocument/2006/math" xmlns:v="urn:schemas-microsoft-com:vml" xmlns:wp14="http://schemas.microsoft.com/office/word/2010/wordprocessingDrawing" xmlns:wp="http://schemas.openxmlformats.org/drawingml/2006/wordprocessingDrawing" xmlns:w10="urn:schemas-microsoft-com:office:word" xmlns:w="http://schemas.openxmlformats.org/wordprocessingml/2006/main" xmlns:w14="http://schemas.microsoft.com/office/word/2010/wordml" xmlns:w15="http://schemas.microsoft.com/office/word/2012/wordml" xmlns:w16cex="http://schemas.microsoft.com/office/word/2018/wordml/cex" xmlns:w16cid="http://schemas.microsoft.com/office/word/2016/wordml/cid" xmlns:w16="http://schemas.microsoft.com/office/word/2018/wordml" xmlns:w16se="http://schemas.microsoft.com/office/word/2015/wordml/symex" xmlns:wpg="http://schemas.microsoft.com/office/word/2010/wordprocessingGroup" xmlns:wpi="http://schemas.microsoft.com/office/word/2010/wordprocessingInk" xmlns:wne="http://schemas.microsoft.com/office/word/2006/wordml" xmlns:wps="http://schemas.microsoft.com/office/word/2010/wordprocessingShape" mc:Ignorable="w14 w15 w16se w16cid w16 w16cex wp14">
   <w:endnote w:type="separator" w:id="-1">
     <w:p>
       <w:r>
@@ -11569,7 +11383,7 @@
 </file>
 
 <file path=word/footnotes.xml><?xml version="1.0" encoding="utf-8"?>
-<w:footnotes xmlns:wpc="http://schemas.microsoft.com/office/word/2010/wordprocessingCanvas" xmlns:cx="http://schemas.microsoft.com/office/drawing/2014/chartex" xmlns:cx1="http://schemas.microsoft.com/office/drawing/2015/9/8/chartex" xmlns:cx2="http://schemas.microsoft.com/office/drawing/2015/10/21/chartex" xmlns:cx3="http://schemas.microsoft.com/office/drawing/2016/5/9/chartex" xmlns:cx4="http://schemas.microsoft.com/office/drawing/2016/5/10/chartex" xmlns:cx5="http://schemas.microsoft.com/office/drawing/2016/5/11/chartex" xmlns:cx6="http://schemas.microsoft.com/office/drawing/2016/5/12/chartex" xmlns:cx7="http://schemas.microsoft.com/office/drawing/2016/5/13/chartex" xmlns:cx8="http://schemas.microsoft.com/office/drawing/2016/5/14/chartex" xmlns:mc="http://schemas.openxmlformats.org/markup-compatibility/2006" xmlns:aink="http://schemas.microsoft.com/office/drawing/2016/ink" xmlns:am3d="http://schemas.microsoft.com/office/drawing/2017/model3d" xmlns:o="urn:schemas-microsoft-com:office:office" xmlns:r="http://schemas.openxmlformats.org/officeDocument/2006/relationships" xmlns:m="http://schemas.openxmlformats.org/officeDocument/2006/math" xmlns:v="urn:schemas-microsoft-com:vml" xmlns:wp14="http://schemas.microsoft.com/office/word/2010/wordprocessingDrawing" xmlns:wp="http://schemas.openxmlformats.org/drawingml/2006/wordprocessingDrawing" xmlns:w10="urn:schemas-microsoft-com:office:word" xmlns:w="http://schemas.openxmlformats.org/wordprocessingml/2006/main" xmlns:w14="http://schemas.microsoft.com/office/word/2010/wordml" xmlns:w15="http://schemas.microsoft.com/office/word/2012/wordml" xmlns:w16cid="http://schemas.microsoft.com/office/word/2016/wordml/cid" xmlns:w16se="http://schemas.microsoft.com/office/word/2015/wordml/symex" xmlns:wpg="http://schemas.microsoft.com/office/word/2010/wordprocessingGroup" xmlns:wpi="http://schemas.microsoft.com/office/word/2010/wordprocessingInk" xmlns:wne="http://schemas.microsoft.com/office/word/2006/wordml" xmlns:wps="http://schemas.microsoft.com/office/word/2010/wordprocessingShape" mc:Ignorable="w14 w15 w16se w16cid wp14">
+<w:footnotes xmlns:wpc="http://schemas.microsoft.com/office/word/2010/wordprocessingCanvas" xmlns:cx="http://schemas.microsoft.com/office/drawing/2014/chartex" xmlns:cx1="http://schemas.microsoft.com/office/drawing/2015/9/8/chartex" xmlns:cx2="http://schemas.microsoft.com/office/drawing/2015/10/21/chartex" xmlns:cx3="http://schemas.microsoft.com/office/drawing/2016/5/9/chartex" xmlns:cx4="http://schemas.microsoft.com/office/drawing/2016/5/10/chartex" xmlns:cx5="http://schemas.microsoft.com/office/drawing/2016/5/11/chartex" xmlns:cx6="http://schemas.microsoft.com/office/drawing/2016/5/12/chartex" xmlns:cx7="http://schemas.microsoft.com/office/drawing/2016/5/13/chartex" xmlns:cx8="http://schemas.microsoft.com/office/drawing/2016/5/14/chartex" xmlns:mc="http://schemas.openxmlformats.org/markup-compatibility/2006" xmlns:aink="http://schemas.microsoft.com/office/drawing/2016/ink" xmlns:am3d="http://schemas.microsoft.com/office/drawing/2017/model3d" xmlns:o="urn:schemas-microsoft-com:office:office" xmlns:r="http://schemas.openxmlformats.org/officeDocument/2006/relationships" xmlns:m="http://schemas.openxmlformats.org/officeDocument/2006/math" xmlns:v="urn:schemas-microsoft-com:vml" xmlns:wp14="http://schemas.microsoft.com/office/word/2010/wordprocessingDrawing" xmlns:wp="http://schemas.openxmlformats.org/drawingml/2006/wordprocessingDrawing" xmlns:w10="urn:schemas-microsoft-com:office:word" xmlns:w="http://schemas.openxmlformats.org/wordprocessingml/2006/main" xmlns:w14="http://schemas.microsoft.com/office/word/2010/wordml" xmlns:w15="http://schemas.microsoft.com/office/word/2012/wordml" xmlns:w16cex="http://schemas.microsoft.com/office/word/2018/wordml/cex" xmlns:w16cid="http://schemas.microsoft.com/office/word/2016/wordml/cid" xmlns:w16="http://schemas.microsoft.com/office/word/2018/wordml" xmlns:w16se="http://schemas.microsoft.com/office/word/2015/wordml/symex" xmlns:wpg="http://schemas.microsoft.com/office/word/2010/wordprocessingGroup" xmlns:wpi="http://schemas.microsoft.com/office/word/2010/wordprocessingInk" xmlns:wne="http://schemas.microsoft.com/office/word/2006/wordml" xmlns:wps="http://schemas.microsoft.com/office/word/2010/wordprocessingShape" mc:Ignorable="w14 w15 w16se w16cid w16 w16cex wp14">
   <w:footnote w:type="separator" w:id="-1">
     <w:p>
       <w:r>
@@ -11588,7 +11402,7 @@
 </file>
 
 <file path=word/header1.xml><?xml version="1.0" encoding="utf-8"?>
-<w:hdr xmlns:wpc="http://schemas.microsoft.com/office/word/2010/wordprocessingCanvas" xmlns:cx="http://schemas.microsoft.com/office/drawing/2014/chartex" xmlns:cx1="http://schemas.microsoft.com/office/drawing/2015/9/8/chartex" xmlns:cx2="http://schemas.microsoft.com/office/drawing/2015/10/21/chartex" xmlns:cx3="http://schemas.microsoft.com/office/drawing/2016/5/9/chartex" xmlns:cx4="http://schemas.microsoft.com/office/drawing/2016/5/10/chartex" xmlns:cx5="http://schemas.microsoft.com/office/drawing/2016/5/11/chartex" xmlns:cx6="http://schemas.microsoft.com/office/drawing/2016/5/12/chartex" xmlns:cx7="http://schemas.microsoft.com/office/drawing/2016/5/13/chartex" xmlns:cx8="http://schemas.microsoft.com/office/drawing/2016/5/14/chartex" xmlns:mc="http://schemas.openxmlformats.org/markup-compatibility/2006" xmlns:aink="http://schemas.microsoft.com/office/drawing/2016/ink" xmlns:am3d="http://schemas.microsoft.com/office/drawing/2017/model3d" xmlns:o="urn:schemas-microsoft-com:office:office" xmlns:r="http://schemas.openxmlformats.org/officeDocument/2006/relationships" xmlns:m="http://schemas.openxmlformats.org/officeDocument/2006/math" xmlns:v="urn:schemas-microsoft-com:vml" xmlns:wp14="http://schemas.microsoft.com/office/word/2010/wordprocessingDrawing" xmlns:wp="http://schemas.openxmlformats.org/drawingml/2006/wordprocessingDrawing" xmlns:w10="urn:schemas-microsoft-com:office:word" xmlns:w="http://schemas.openxmlformats.org/wordprocessingml/2006/main" xmlns:w14="http://schemas.microsoft.com/office/word/2010/wordml" xmlns:w15="http://schemas.microsoft.com/office/word/2012/wordml" xmlns:w16cid="http://schemas.microsoft.com/office/word/2016/wordml/cid" xmlns:w16se="http://schemas.microsoft.com/office/word/2015/wordml/symex" xmlns:wpg="http://schemas.microsoft.com/office/word/2010/wordprocessingGroup" xmlns:wpi="http://schemas.microsoft.com/office/word/2010/wordprocessingInk" xmlns:wne="http://schemas.microsoft.com/office/word/2006/wordml" xmlns:wps="http://schemas.microsoft.com/office/word/2010/wordprocessingShape" mc:Ignorable="w14 w15 w16se w16cid wp14">
+<w:hdr xmlns:wpc="http://schemas.microsoft.com/office/word/2010/wordprocessingCanvas" xmlns:cx="http://schemas.microsoft.com/office/drawing/2014/chartex" xmlns:cx1="http://schemas.microsoft.com/office/drawing/2015/9/8/chartex" xmlns:cx2="http://schemas.microsoft.com/office/drawing/2015/10/21/chartex" xmlns:cx3="http://schemas.microsoft.com/office/drawing/2016/5/9/chartex" xmlns:cx4="http://schemas.microsoft.com/office/drawing/2016/5/10/chartex" xmlns:cx5="http://schemas.microsoft.com/office/drawing/2016/5/11/chartex" xmlns:cx6="http://schemas.microsoft.com/office/drawing/2016/5/12/chartex" xmlns:cx7="http://schemas.microsoft.com/office/drawing/2016/5/13/chartex" xmlns:cx8="http://schemas.microsoft.com/office/drawing/2016/5/14/chartex" xmlns:mc="http://schemas.openxmlformats.org/markup-compatibility/2006" xmlns:aink="http://schemas.microsoft.com/office/drawing/2016/ink" xmlns:am3d="http://schemas.microsoft.com/office/drawing/2017/model3d" xmlns:o="urn:schemas-microsoft-com:office:office" xmlns:r="http://schemas.openxmlformats.org/officeDocument/2006/relationships" xmlns:m="http://schemas.openxmlformats.org/officeDocument/2006/math" xmlns:v="urn:schemas-microsoft-com:vml" xmlns:wp14="http://schemas.microsoft.com/office/word/2010/wordprocessingDrawing" xmlns:wp="http://schemas.openxmlformats.org/drawingml/2006/wordprocessingDrawing" xmlns:w10="urn:schemas-microsoft-com:office:word" xmlns:w="http://schemas.openxmlformats.org/wordprocessingml/2006/main" xmlns:w14="http://schemas.microsoft.com/office/word/2010/wordml" xmlns:w15="http://schemas.microsoft.com/office/word/2012/wordml" xmlns:w16cex="http://schemas.microsoft.com/office/word/2018/wordml/cex" xmlns:w16cid="http://schemas.microsoft.com/office/word/2016/wordml/cid" xmlns:w16="http://schemas.microsoft.com/office/word/2018/wordml" xmlns:w16se="http://schemas.microsoft.com/office/word/2015/wordml/symex" xmlns:wpg="http://schemas.microsoft.com/office/word/2010/wordprocessingGroup" xmlns:wpi="http://schemas.microsoft.com/office/word/2010/wordprocessingInk" xmlns:wne="http://schemas.microsoft.com/office/word/2006/wordml" xmlns:wps="http://schemas.microsoft.com/office/word/2010/wordprocessingShape" mc:Ignorable="w14 w15 w16se w16cid w16 w16cex wp14">
   <w:p>
     <w:pPr>
       <w:pStyle w:val="Header"/>
@@ -11637,7 +11451,7 @@
 </file>
 
 <file path=word/numbering.xml><?xml version="1.0" encoding="utf-8"?>
-<w:numbering xmlns:wpc="http://schemas.microsoft.com/office/word/2010/wordprocessingCanvas" xmlns:cx="http://schemas.microsoft.com/office/drawing/2014/chartex" xmlns:cx1="http://schemas.microsoft.com/office/drawing/2015/9/8/chartex" xmlns:cx2="http://schemas.microsoft.com/office/drawing/2015/10/21/chartex" xmlns:cx3="http://schemas.microsoft.com/office/drawing/2016/5/9/chartex" xmlns:cx4="http://schemas.microsoft.com/office/drawing/2016/5/10/chartex" xmlns:cx5="http://schemas.microsoft.com/office/drawing/2016/5/11/chartex" xmlns:cx6="http://schemas.microsoft.com/office/drawing/2016/5/12/chartex" xmlns:cx7="http://schemas.microsoft.com/office/drawing/2016/5/13/chartex" xmlns:cx8="http://schemas.microsoft.com/office/drawing/2016/5/14/chartex" xmlns:mc="http://schemas.openxmlformats.org/markup-compatibility/2006" xmlns:aink="http://schemas.microsoft.com/office/drawing/2016/ink" xmlns:am3d="http://schemas.microsoft.com/office/drawing/2017/model3d" xmlns:o="urn:schemas-microsoft-com:office:office" xmlns:r="http://schemas.openxmlformats.org/officeDocument/2006/relationships" xmlns:m="http://schemas.openxmlformats.org/officeDocument/2006/math" xmlns:v="urn:schemas-microsoft-com:vml" xmlns:wp14="http://schemas.microsoft.com/office/word/2010/wordprocessingDrawing" xmlns:wp="http://schemas.openxmlformats.org/drawingml/2006/wordprocessingDrawing" xmlns:w10="urn:schemas-microsoft-com:office:word" xmlns:w="http://schemas.openxmlformats.org/wordprocessingml/2006/main" xmlns:w14="http://schemas.microsoft.com/office/word/2010/wordml" xmlns:w15="http://schemas.microsoft.com/office/word/2012/wordml" xmlns:w16cid="http://schemas.microsoft.com/office/word/2016/wordml/cid" xmlns:w16se="http://schemas.microsoft.com/office/word/2015/wordml/symex" xmlns:wpg="http://schemas.microsoft.com/office/word/2010/wordprocessingGroup" xmlns:wpi="http://schemas.microsoft.com/office/word/2010/wordprocessingInk" xmlns:wne="http://schemas.microsoft.com/office/word/2006/wordml" xmlns:wps="http://schemas.microsoft.com/office/word/2010/wordprocessingShape" mc:Ignorable="w14 w15 w16se w16cid wp14">
+<w:numbering xmlns:wpc="http://schemas.microsoft.com/office/word/2010/wordprocessingCanvas" xmlns:cx="http://schemas.microsoft.com/office/drawing/2014/chartex" xmlns:cx1="http://schemas.microsoft.com/office/drawing/2015/9/8/chartex" xmlns:cx2="http://schemas.microsoft.com/office/drawing/2015/10/21/chartex" xmlns:cx3="http://schemas.microsoft.com/office/drawing/2016/5/9/chartex" xmlns:cx4="http://schemas.microsoft.com/office/drawing/2016/5/10/chartex" xmlns:cx5="http://schemas.microsoft.com/office/drawing/2016/5/11/chartex" xmlns:cx6="http://schemas.microsoft.com/office/drawing/2016/5/12/chartex" xmlns:cx7="http://schemas.microsoft.com/office/drawing/2016/5/13/chartex" xmlns:cx8="http://schemas.microsoft.com/office/drawing/2016/5/14/chartex" xmlns:mc="http://schemas.openxmlformats.org/markup-compatibility/2006" xmlns:aink="http://schemas.microsoft.com/office/drawing/2016/ink" xmlns:am3d="http://schemas.microsoft.com/office/drawing/2017/model3d" xmlns:o="urn:schemas-microsoft-com:office:office" xmlns:r="http://schemas.openxmlformats.org/officeDocument/2006/relationships" xmlns:m="http://schemas.openxmlformats.org/officeDocument/2006/math" xmlns:v="urn:schemas-microsoft-com:vml" xmlns:wp14="http://schemas.microsoft.com/office/word/2010/wordprocessingDrawing" xmlns:wp="http://schemas.openxmlformats.org/drawingml/2006/wordprocessingDrawing" xmlns:w10="urn:schemas-microsoft-com:office:word" xmlns:w="http://schemas.openxmlformats.org/wordprocessingml/2006/main" xmlns:w14="http://schemas.microsoft.com/office/word/2010/wordml" xmlns:w15="http://schemas.microsoft.com/office/word/2012/wordml" xmlns:w16cex="http://schemas.microsoft.com/office/word/2018/wordml/cex" xmlns:w16cid="http://schemas.microsoft.com/office/word/2016/wordml/cid" xmlns:w16="http://schemas.microsoft.com/office/word/2018/wordml" xmlns:w16se="http://schemas.microsoft.com/office/word/2015/wordml/symex" xmlns:wpg="http://schemas.microsoft.com/office/word/2010/wordprocessingGroup" xmlns:wpi="http://schemas.microsoft.com/office/word/2010/wordprocessingInk" xmlns:wne="http://schemas.microsoft.com/office/word/2006/wordml" xmlns:wps="http://schemas.microsoft.com/office/word/2010/wordprocessingShape" mc:Ignorable="w14 w15 w16se w16cid w16 w16cex wp14">
   <w:abstractNum w:abstractNumId="0" w15:restartNumberingAfterBreak="0">
     <w:nsid w:val="FFFFFF1D"/>
     <w:multiLevelType w:val="multilevel"/>
@@ -13937,7 +13751,7 @@
 </file>
 
 <file path=word/styles.xml><?xml version="1.0" encoding="utf-8"?>
-<w:styles xmlns:mc="http://schemas.openxmlformats.org/markup-compatibility/2006" xmlns:r="http://schemas.openxmlformats.org/officeDocument/2006/relationships" xmlns:w="http://schemas.openxmlformats.org/wordprocessingml/2006/main" xmlns:w14="http://schemas.microsoft.com/office/word/2010/wordml" xmlns:w15="http://schemas.microsoft.com/office/word/2012/wordml" xmlns:w16cid="http://schemas.microsoft.com/office/word/2016/wordml/cid" xmlns:w16se="http://schemas.microsoft.com/office/word/2015/wordml/symex" mc:Ignorable="w14 w15 w16se w16cid">
+<w:styles xmlns:mc="http://schemas.openxmlformats.org/markup-compatibility/2006" xmlns:r="http://schemas.openxmlformats.org/officeDocument/2006/relationships" xmlns:w="http://schemas.openxmlformats.org/wordprocessingml/2006/main" xmlns:w14="http://schemas.microsoft.com/office/word/2010/wordml" xmlns:w15="http://schemas.microsoft.com/office/word/2012/wordml" xmlns:w16cex="http://schemas.microsoft.com/office/word/2018/wordml/cex" xmlns:w16cid="http://schemas.microsoft.com/office/word/2016/wordml/cid" xmlns:w16="http://schemas.microsoft.com/office/word/2018/wordml" xmlns:w16se="http://schemas.microsoft.com/office/word/2015/wordml/symex" mc:Ignorable="w14 w15 w16se w16cid w16 w16cex">
   <w:docDefaults>
     <w:rPrDefault>
       <w:rPr>
@@ -13947,7 +13761,7 @@
     </w:rPrDefault>
     <w:pPrDefault/>
   </w:docDefaults>
-  <w:latentStyles w:defLockedState="0" w:defUIPriority="0" w:defSemiHidden="0" w:defUnhideWhenUsed="0" w:defQFormat="0" w:count="375">
+  <w:latentStyles w:defLockedState="0" w:defUIPriority="0" w:defSemiHidden="0" w:defUnhideWhenUsed="0" w:defQFormat="0" w:count="376">
     <w:lsdException w:name="Normal" w:qFormat="1"/>
     <w:lsdException w:name="heading 1" w:qFormat="1"/>
     <w:lsdException w:name="heading 2" w:qFormat="1"/>
@@ -14046,7 +13860,6 @@
     <w:lsdException w:name="HTML Sample" w:semiHidden="1" w:unhideWhenUsed="1"/>
     <w:lsdException w:name="HTML Typewriter" w:semiHidden="1" w:unhideWhenUsed="1"/>
     <w:lsdException w:name="HTML Variable" w:semiHidden="1" w:unhideWhenUsed="1"/>
-    <w:lsdException w:name="Normal Table" w:semiHidden="1" w:unhideWhenUsed="1"/>
     <w:lsdException w:name="annotation subject" w:semiHidden="1" w:unhideWhenUsed="1"/>
     <w:lsdException w:name="No List" w:semiHidden="1" w:unhideWhenUsed="1"/>
     <w:lsdException w:name="Outline List 1" w:semiHidden="1" w:unhideWhenUsed="1"/>
@@ -14093,8 +13906,7 @@
     <w:lsdException w:name="Table Subtle 2" w:semiHidden="1" w:unhideWhenUsed="1"/>
     <w:lsdException w:name="Table Web 1" w:semiHidden="1" w:unhideWhenUsed="1"/>
     <w:lsdException w:name="Table Web 2" w:semiHidden="1" w:unhideWhenUsed="1"/>
-    <w:lsdException w:name="Table Web 3" w:semiHidden="1" w:unhideWhenUsed="1"/>
-    <w:lsdException w:name="Table Theme" w:semiHidden="1" w:unhideWhenUsed="1"/>
+    <w:lsdException w:name="Balloon Text" w:semiHidden="1" w:unhideWhenUsed="1"/>
     <w:lsdException w:name="Placeholder Text" w:uiPriority="67"/>
     <w:lsdException w:name="No Spacing" w:uiPriority="68"/>
     <w:lsdException w:name="Light Shading" w:uiPriority="69"/>
@@ -14314,6 +14126,7 @@
     <w:lsdException w:name="Smart Hyperlink" w:semiHidden="1" w:uiPriority="99" w:unhideWhenUsed="1"/>
     <w:lsdException w:name="Hashtag" w:semiHidden="1" w:uiPriority="99" w:unhideWhenUsed="1"/>
     <w:lsdException w:name="Unresolved Mention" w:semiHidden="1" w:uiPriority="99" w:unhideWhenUsed="1"/>
+    <w:lsdException w:name="Smart Link" w:semiHidden="1" w:uiPriority="99" w:unhideWhenUsed="1"/>
   </w:latentStyles>
   <w:style w:type="paragraph" w:default="1" w:styleId="Normal">
     <w:name w:val="Normal"/>
@@ -14361,6 +14174,7 @@
   <w:style w:type="character" w:default="1" w:styleId="DefaultParagraphFont">
     <w:name w:val="Default Paragraph Font"/>
     <w:uiPriority w:val="1"/>
+    <w:semiHidden/>
     <w:unhideWhenUsed/>
   </w:style>
   <w:style w:type="table" w:default="1" w:styleId="TableNormal">

</xml_diff>

<commit_message>
Joined a report table that had been split into two, to allow for parsing.
</commit_message>
<xml_diff>
--- a/word_dispositions/DISPOSITION-2020-10-29.docx
+++ b/word_dispositions/DISPOSITION-2020-10-29.docx
@@ -3574,53 +3574,6 @@
           </w:p>
         </w:tc>
       </w:tr>
-    </w:tbl>
-    <w:p>
-      <w:r>
-        <w:br w:type="page"/>
-      </w:r>
-    </w:p>
-    <w:tbl>
-      <w:tblPr>
-        <w:tblStyle w:val="TableGrid"/>
-        <w:tblW w:w="0" w:type="auto"/>
-        <w:tblInd w:w="103" w:type="dxa"/>
-        <w:tblLook w:val="04A0" w:firstRow="1" w:lastRow="0" w:firstColumn="1" w:lastColumn="0" w:noHBand="0" w:noVBand="1"/>
-      </w:tblPr>
-      <w:tblGrid>
-        <w:gridCol w:w="421"/>
-        <w:gridCol w:w="8014"/>
-        <w:gridCol w:w="2252"/>
-      </w:tblGrid>
-      <w:tr>
-        <w:trPr>
-          <w:tblHeader/>
-        </w:trPr>
-        <w:tc>
-          <w:tcPr>
-            <w:tcW w:w="10687" w:type="dxa"/>
-            <w:gridSpan w:val="3"/>
-            <w:shd w:val="pct12" w:color="auto" w:fill="auto"/>
-          </w:tcPr>
-          <w:p>
-            <w:pPr>
-              <w:spacing w:before="120" w:after="120"/>
-              <w:rPr>
-                <w:rFonts w:ascii="Times New Roman" w:hAnsi="Times New Roman"/>
-              </w:rPr>
-            </w:pPr>
-            <w:r>
-              <w:rPr>
-                <w:rFonts w:ascii="Times New Roman" w:hAnsi="Times New Roman"/>
-                <w:b/>
-                <w:sz w:val="20"/>
-              </w:rPr>
-              <w:lastRenderedPageBreak/>
-              <w:t>REPORT OF THE STANDING POLICY COMMITTEE ON PROPERTY AND DEVELOPMENT, HERITAGE AND DOWNTOWN DEVELOPMENT dated October 16, 2020</w:t>
-            </w:r>
-          </w:p>
-        </w:tc>
-      </w:tr>
       <w:tr>
         <w:tc>
           <w:tcPr>
@@ -3700,7 +3653,16 @@
                 <w:sz w:val="20"/>
                 <w:lang w:val="en-CA"/>
               </w:rPr>
-              <w:t>REFERRED BACK TO THE STANDING POLICY COMMITTEE ON PROPERTY AND DEVELOPMENT, HERITAGE AND DOWNTOWN DEVELOPMENT</w:t>
+              <w:t xml:space="preserve">REFERRED BACK TO THE STANDING POLICY COMMITTEE ON PROPERTY AND DEVELOPMENT, HERITAGE AND </w:t>
+            </w:r>
+            <w:r>
+              <w:rPr>
+                <w:rFonts w:ascii="Times New Roman" w:hAnsi="Times New Roman"/>
+                <w:sz w:val="20"/>
+                <w:lang w:val="en-CA"/>
+              </w:rPr>
+              <w:lastRenderedPageBreak/>
+              <w:t>DOWNTOWN DEVELOPMENT</w:t>
             </w:r>
           </w:p>
         </w:tc>
@@ -3731,6 +3693,7 @@
                 <w:sz w:val="20"/>
                 <w:szCs w:val="24"/>
               </w:rPr>
+              <w:lastRenderedPageBreak/>
               <w:t>10</w:t>
             </w:r>
           </w:p>
@@ -13860,6 +13823,7 @@
     <w:lsdException w:name="HTML Sample" w:semiHidden="1" w:unhideWhenUsed="1"/>
     <w:lsdException w:name="HTML Typewriter" w:semiHidden="1" w:unhideWhenUsed="1"/>
     <w:lsdException w:name="HTML Variable" w:semiHidden="1" w:unhideWhenUsed="1"/>
+    <w:lsdException w:name="Normal Table" w:semiHidden="1" w:unhideWhenUsed="1"/>
     <w:lsdException w:name="annotation subject" w:semiHidden="1" w:unhideWhenUsed="1"/>
     <w:lsdException w:name="No List" w:semiHidden="1" w:unhideWhenUsed="1"/>
     <w:lsdException w:name="Outline List 1" w:semiHidden="1" w:unhideWhenUsed="1"/>
@@ -13906,7 +13870,9 @@
     <w:lsdException w:name="Table Subtle 2" w:semiHidden="1" w:unhideWhenUsed="1"/>
     <w:lsdException w:name="Table Web 1" w:semiHidden="1" w:unhideWhenUsed="1"/>
     <w:lsdException w:name="Table Web 2" w:semiHidden="1" w:unhideWhenUsed="1"/>
+    <w:lsdException w:name="Table Web 3" w:semiHidden="1" w:unhideWhenUsed="1"/>
     <w:lsdException w:name="Balloon Text" w:semiHidden="1" w:unhideWhenUsed="1"/>
+    <w:lsdException w:name="Table Theme" w:semiHidden="1" w:unhideWhenUsed="1"/>
     <w:lsdException w:name="Placeholder Text" w:uiPriority="67"/>
     <w:lsdException w:name="No Spacing" w:uiPriority="68"/>
     <w:lsdException w:name="Light Shading" w:uiPriority="69"/>

</xml_diff>